<commit_message>
? for amino acid x
</commit_message>
<xml_diff>
--- a/project2/Group1_Project_2_Report.docx
+++ b/project2/Group1_Project_2_Report.docx
@@ -695,7 +695,21 @@
           <w:rFonts w:ascii="Arial" w:hAnsi="Arial" w:cs="Arial"/>
           <w:color w:val="000000"/>
         </w:rPr>
-        <w:t xml:space="preserve"> Decision Trees are quite helpful in accurately predicting the relative solvent accessibility of amino acid residue</w:t>
+        <w:t xml:space="preserve"> Decision </w:t>
+      </w:r>
+      <w:r>
+        <w:rPr>
+          <w:rFonts w:ascii="Arial" w:hAnsi="Arial" w:cs="Arial"/>
+          <w:color w:val="000000"/>
+        </w:rPr>
+        <w:t>t</w:t>
+      </w:r>
+      <w:r>
+        <w:rPr>
+          <w:rFonts w:ascii="Arial" w:hAnsi="Arial" w:cs="Arial"/>
+          <w:color w:val="000000"/>
+        </w:rPr>
+        <w:t>rees are quite helpful in accurately predicting the relative solvent accessibility of amino acid residue</w:t>
       </w:r>
       <w:r>
         <w:rPr>
@@ -1063,7 +1077,21 @@
           <w:rFonts w:ascii="Arial" w:hAnsi="Arial" w:cs="Arial"/>
           <w:color w:val="000000"/>
         </w:rPr>
-        <w:t>Decision Trees can be used to efficiently predict the RSA of amino acid residues, based on th</w:t>
+        <w:t xml:space="preserve">Decision </w:t>
+      </w:r>
+      <w:r>
+        <w:rPr>
+          <w:rFonts w:ascii="Arial" w:hAnsi="Arial" w:cs="Arial"/>
+          <w:color w:val="000000"/>
+        </w:rPr>
+        <w:t>t</w:t>
+      </w:r>
+      <w:r>
+        <w:rPr>
+          <w:rFonts w:ascii="Arial" w:hAnsi="Arial" w:cs="Arial"/>
+          <w:color w:val="000000"/>
+        </w:rPr>
+        <w:t>rees can be used to efficiently predict the RSA of amino acid residues, based on th</w:t>
       </w:r>
       <w:r>
         <w:rPr>
@@ -1356,8 +1384,10 @@
           <w:rFonts w:ascii="Arial" w:hAnsi="Arial" w:cs="Arial"/>
           <w:color w:val="000000"/>
         </w:rPr>
-        <w:t>T</w:t>
-      </w:r>
+        <w:t>t</w:t>
+      </w:r>
+      <w:bookmarkStart w:id="0" w:name="_GoBack"/>
+      <w:bookmarkEnd w:id="0"/>
       <w:r>
         <w:rPr>
           <w:rFonts w:ascii="Arial" w:hAnsi="Arial" w:cs="Arial"/>
@@ -2032,8 +2062,6 @@
         </w:rPr>
         <w:t>Hydrophobic, Polar, Small, Proline, Tiny, Aliphatic, Positive, Negative, Charged.</w:t>
       </w:r>
-      <w:bookmarkStart w:id="0" w:name="_GoBack"/>
-      <w:bookmarkEnd w:id="0"/>
     </w:p>
     <w:p>
       <w:pPr>

</xml_diff>